<commit_message>
[HERCULES-10105] - Adaptaciones interlineado en plantillas de informe euskera
</commit_message>
<xml_diff>
--- a/sgi-cnf-service/src/main/resources/db/changelog/changes/0.9.0/blob/rep/en/rep-eti-evaluacion.docx
+++ b/sgi-cnf-service/src/main/resources/db/changelog/changes/0.9.0/blob/rep/en/rep-eti-evaluacion.docx
@@ -1020,7 +1020,7 @@
           <w:szCs w:val="22"/>
           <w:lang w:val="en-GB"/>
         </w:rPr>
-        <w:t>days from the issue of this report has passed without a reply from the researcher in charge having been received, the Technical Secretariat will file the application. In such cases, in order to obtain a favourable report, the procedure will have to be initiated again.</w:t>
+        <w:t>ays from the issue of this report has passed without a reply from the researcher in charge having been received, the Technical Secretariat will file the application. In such cases, in order to obtain a favourable report, the procedure will have to be initiated again.</w:t>
       </w:r>
     </w:p>
     <w:p>
@@ -1213,7 +1213,7 @@
               <w:szCs w:val="21"/>
               <w:rFonts w:ascii="Ubuntu" w:hAnsi="Ubuntu"/>
             </w:rPr>
-            <w:t>1</w:t>
+            <w:t>3</w:t>
           </w:r>
           <w:r>
             <w:rPr>

</xml_diff>